<commit_message>
Add diagram to documentation
</commit_message>
<xml_diff>
--- a/Documenation/documentation.docx
+++ b/Documenation/documentation.docx
@@ -1,6 +1,6 @@
 
 <file path=word/document.xml><?xml version="1.0" encoding="utf-8"?>
-<w:document xmlns:wpc="http://schemas.microsoft.com/office/word/2010/wordprocessingCanvas" xmlns:cx="http://schemas.microsoft.com/office/drawing/2014/chartex" xmlns:cx1="http://schemas.microsoft.com/office/drawing/2015/9/8/chartex" xmlns:cx2="http://schemas.microsoft.com/office/drawing/2015/10/21/chartex" xmlns:cx3="http://schemas.microsoft.com/office/drawing/2016/5/9/chartex" xmlns:cx4="http://schemas.microsoft.com/office/drawing/2016/5/10/chartex" xmlns:cx5="http://schemas.microsoft.com/office/drawing/2016/5/11/chartex" xmlns:cx6="http://schemas.microsoft.com/office/drawing/2016/5/12/chartex" xmlns:cx7="http://schemas.microsoft.com/office/drawing/2016/5/13/chartex" xmlns:cx8="http://schemas.microsoft.com/office/drawing/2016/5/14/chartex" xmlns:mc="http://schemas.openxmlformats.org/markup-compatibility/2006" xmlns:aink="http://schemas.microsoft.com/office/drawing/2016/ink" xmlns:am3d="http://schemas.microsoft.com/office/drawing/2017/model3d" xmlns:o="urn:schemas-microsoft-com:office:office" xmlns:oel="http://schemas.microsoft.com/office/2019/extlst" xmlns:r="http://schemas.openxmlformats.org/officeDocument/2006/relationships" xmlns:m="http://schemas.openxmlformats.org/officeDocument/2006/math" xmlns:v="urn:schemas-microsoft-com:vml" xmlns:wp14="http://schemas.microsoft.com/office/word/2010/wordprocessingDrawing" xmlns:wp="http://schemas.openxmlformats.org/drawingml/2006/wordprocessingDrawing" xmlns:w10="urn:schemas-microsoft-com:office:word" xmlns:w="http://schemas.openxmlformats.org/wordprocessingml/2006/main" xmlns:w14="http://schemas.microsoft.com/office/word/2010/wordml" xmlns:w15="http://schemas.microsoft.com/office/word/2012/wordml" xmlns:w16cex="http://schemas.microsoft.com/office/word/2018/wordml/cex" xmlns:w16cid="http://schemas.microsoft.com/office/word/2016/wordml/cid" xmlns:w16="http://schemas.microsoft.com/office/word/2018/wordml" xmlns:w16sdtdh="http://schemas.microsoft.com/office/word/2020/wordml/sdtdatahash" xmlns:w16se="http://schemas.microsoft.com/office/word/2015/wordml/symex" xmlns:wpg="http://schemas.microsoft.com/office/word/2010/wordprocessingGroup" xmlns:wpi="http://schemas.microsoft.com/office/word/2010/wordprocessingInk" xmlns:wne="http://schemas.microsoft.com/office/word/2006/wordml" xmlns:wps="http://schemas.microsoft.com/office/word/2010/wordprocessingShape" mc:Ignorable="w14 w15 w16se w16cid w16 w16cex w16sdtdh wp14">
+<w:document xmlns:wpc="http://schemas.microsoft.com/office/word/2010/wordprocessingCanvas" xmlns:cx="http://schemas.microsoft.com/office/drawing/2014/chartex" xmlns:cx1="http://schemas.microsoft.com/office/drawing/2015/9/8/chartex" xmlns:cx2="http://schemas.microsoft.com/office/drawing/2015/10/21/chartex" xmlns:cx3="http://schemas.microsoft.com/office/drawing/2016/5/9/chartex" xmlns:cx4="http://schemas.microsoft.com/office/drawing/2016/5/10/chartex" xmlns:cx5="http://schemas.microsoft.com/office/drawing/2016/5/11/chartex" xmlns:cx6="http://schemas.microsoft.com/office/drawing/2016/5/12/chartex" xmlns:cx7="http://schemas.microsoft.com/office/drawing/2016/5/13/chartex" xmlns:cx8="http://schemas.microsoft.com/office/drawing/2016/5/14/chartex" xmlns:mc="http://schemas.openxmlformats.org/markup-compatibility/2006" xmlns:aink="http://schemas.microsoft.com/office/drawing/2016/ink" xmlns:am3d="http://schemas.microsoft.com/office/drawing/2017/model3d" xmlns:o="urn:schemas-microsoft-com:office:office" xmlns:r="http://schemas.openxmlformats.org/officeDocument/2006/relationships" xmlns:m="http://schemas.openxmlformats.org/officeDocument/2006/math" xmlns:v="urn:schemas-microsoft-com:vml" xmlns:wp14="http://schemas.microsoft.com/office/word/2010/wordprocessingDrawing" xmlns:wp="http://schemas.openxmlformats.org/drawingml/2006/wordprocessingDrawing" xmlns:w10="urn:schemas-microsoft-com:office:word" xmlns:w="http://schemas.openxmlformats.org/wordprocessingml/2006/main" xmlns:w14="http://schemas.microsoft.com/office/word/2010/wordml" xmlns:w15="http://schemas.microsoft.com/office/word/2012/wordml" xmlns:w16cex="http://schemas.microsoft.com/office/word/2018/wordml/cex" xmlns:w16cid="http://schemas.microsoft.com/office/word/2016/wordml/cid" xmlns:w16="http://schemas.microsoft.com/office/word/2018/wordml" xmlns:w16se="http://schemas.microsoft.com/office/word/2015/wordml/symex" xmlns:wpg="http://schemas.microsoft.com/office/word/2010/wordprocessingGroup" xmlns:wpi="http://schemas.microsoft.com/office/word/2010/wordprocessingInk" xmlns:wne="http://schemas.microsoft.com/office/word/2006/wordml" xmlns:wps="http://schemas.microsoft.com/office/word/2010/wordprocessingShape" mc:Ignorable="w14 w15 w16se w16cid w16 w16cex wp14">
   <w:body>
     <w:p>
       <w:pPr>
@@ -61,6 +61,7 @@
                                 <w:rFonts w:ascii="Aharoni" w:hAnsi="Aharoni" w:cs="Aharoni"/>
                                 <w:b/>
                                 <w:bCs/>
+                                <w:color w:val="2F5496" w:themeColor="accent1" w:themeShade="BF"/>
                                 <w:sz w:val="96"/>
                                 <w:szCs w:val="96"/>
                               </w:rPr>
@@ -70,6 +71,7 @@
                                 <w:rFonts w:ascii="Aharoni" w:hAnsi="Aharoni" w:cs="Aharoni" w:hint="cs"/>
                                 <w:b/>
                                 <w:bCs/>
+                                <w:color w:val="2F5496" w:themeColor="accent1" w:themeShade="BF"/>
                                 <w:sz w:val="96"/>
                                 <w:szCs w:val="96"/>
                               </w:rPr>
@@ -102,7 +104,7 @@
                 <v:stroke joinstyle="miter"/>
                 <v:path gradientshapeok="t" o:connecttype="rect"/>
               </v:shapetype>
-              <v:shape id="Text Box 3" o:spid="_x0000_s1026" type="#_x0000_t202" style="position:absolute;left:0;text-align:left;margin-left:0;margin-top:532.45pt;width:179.25pt;height:45pt;z-index:251660288;visibility:visible;mso-wrap-style:square;mso-width-percent:0;mso-height-percent:0;mso-wrap-distance-left:9pt;mso-wrap-distance-top:0;mso-wrap-distance-right:9pt;mso-wrap-distance-bottom:0;mso-position-horizontal:center;mso-position-horizontal-relative:margin;mso-position-vertical:absolute;mso-position-vertical-relative:text;mso-width-percent:0;mso-height-percent:0;mso-width-relative:margin;mso-height-relative:margin;v-text-anchor:top" o:gfxdata="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" fillcolor="white [3201]" strokecolor="white [3212]" strokeweight=".5pt">
+              <v:shape id="Text Box 3" o:spid="_x0000_s1026" type="#_x0000_t202" style="position:absolute;left:0;text-align:left;margin-left:0;margin-top:532.45pt;width:179.25pt;height:45pt;z-index:251660288;visibility:visible;mso-wrap-style:square;mso-width-percent:0;mso-height-percent:0;mso-wrap-distance-left:9pt;mso-wrap-distance-top:0;mso-wrap-distance-right:9pt;mso-wrap-distance-bottom:0;mso-position-horizontal:center;mso-position-horizontal-relative:margin;mso-position-vertical:absolute;mso-position-vertical-relative:text;mso-width-percent:0;mso-height-percent:0;mso-width-relative:margin;mso-height-relative:margin;v-text-anchor:top" o:gfxdata="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" fillcolor="white [3201]" strokecolor="white [3212]" strokeweight=".5pt">
                 <v:textbox>
                   <w:txbxContent>
                     <w:p>
@@ -111,6 +113,7 @@
                           <w:rFonts w:ascii="Aharoni" w:hAnsi="Aharoni" w:cs="Aharoni"/>
                           <w:b/>
                           <w:bCs/>
+                          <w:color w:val="2F5496" w:themeColor="accent1" w:themeShade="BF"/>
                           <w:sz w:val="96"/>
                           <w:szCs w:val="96"/>
                         </w:rPr>
@@ -120,6 +123,7 @@
                           <w:rFonts w:ascii="Aharoni" w:hAnsi="Aharoni" w:cs="Aharoni" w:hint="cs"/>
                           <w:b/>
                           <w:bCs/>
+                          <w:color w:val="2F5496" w:themeColor="accent1" w:themeShade="BF"/>
                           <w:sz w:val="96"/>
                           <w:szCs w:val="96"/>
                         </w:rPr>
@@ -243,6 +247,7 @@
                                 <w:rFonts w:ascii="Aharoni" w:hAnsi="Aharoni" w:cs="Aharoni"/>
                                 <w:b/>
                                 <w:bCs/>
+                                <w:color w:val="2F5496" w:themeColor="accent1" w:themeShade="BF"/>
                                 <w:sz w:val="96"/>
                                 <w:szCs w:val="96"/>
                               </w:rPr>
@@ -252,6 +257,7 @@
                                 <w:rFonts w:ascii="Aharoni" w:hAnsi="Aharoni" w:cs="Aharoni" w:hint="cs"/>
                                 <w:b/>
                                 <w:bCs/>
+                                <w:color w:val="2F5496" w:themeColor="accent1" w:themeShade="BF"/>
                                 <w:sz w:val="96"/>
                                 <w:szCs w:val="96"/>
                               </w:rPr>
@@ -280,7 +286,7 @@
           </mc:Choice>
           <mc:Fallback>
             <w:pict>
-              <v:shape w14:anchorId="6AEEA0F7" id="Text Box 2" o:spid="_x0000_s1027" type="#_x0000_t202" style="position:absolute;margin-left:0;margin-top:31.7pt;width:651.75pt;height:76.5pt;z-index:251659264;visibility:visible;mso-wrap-style:square;mso-width-percent:0;mso-height-percent:0;mso-wrap-distance-left:9pt;mso-wrap-distance-top:0;mso-wrap-distance-right:9pt;mso-wrap-distance-bottom:0;mso-position-horizontal:center;mso-position-horizontal-relative:margin;mso-position-vertical:absolute;mso-position-vertical-relative:text;mso-width-percent:0;mso-height-percent:0;mso-width-relative:margin;mso-height-relative:margin;v-text-anchor:top" o:gfxdata="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" fillcolor="white [3201]" strokecolor="white [3212]" strokeweight=".5pt">
+              <v:shape w14:anchorId="6AEEA0F7" id="Text Box 2" o:spid="_x0000_s1027" type="#_x0000_t202" style="position:absolute;margin-left:0;margin-top:31.7pt;width:651.75pt;height:76.5pt;z-index:251659264;visibility:visible;mso-wrap-style:square;mso-width-percent:0;mso-height-percent:0;mso-wrap-distance-left:9pt;mso-wrap-distance-top:0;mso-wrap-distance-right:9pt;mso-wrap-distance-bottom:0;mso-position-horizontal:center;mso-position-horizontal-relative:margin;mso-position-vertical:absolute;mso-position-vertical-relative:text;mso-width-percent:0;mso-height-percent:0;mso-width-relative:margin;mso-height-relative:margin;v-text-anchor:top" o:gfxdata="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" fillcolor="white [3201]" strokecolor="white [3212]" strokeweight=".5pt">
                 <v:textbox>
                   <w:txbxContent>
                     <w:p>
@@ -291,6 +297,7 @@
                           <w:rFonts w:ascii="Aharoni" w:hAnsi="Aharoni" w:cs="Aharoni"/>
                           <w:b/>
                           <w:bCs/>
+                          <w:color w:val="2F5496" w:themeColor="accent1" w:themeShade="BF"/>
                           <w:sz w:val="96"/>
                           <w:szCs w:val="96"/>
                         </w:rPr>
@@ -300,6 +307,7 @@
                           <w:rFonts w:ascii="Aharoni" w:hAnsi="Aharoni" w:cs="Aharoni" w:hint="cs"/>
                           <w:b/>
                           <w:bCs/>
+                          <w:color w:val="2F5496" w:themeColor="accent1" w:themeShade="BF"/>
                           <w:sz w:val="96"/>
                           <w:szCs w:val="96"/>
                         </w:rPr>
@@ -820,6 +828,7 @@
               <w:kern w:val="0"/>
               <w:sz w:val="36"/>
               <w:szCs w:val="36"/>
+              <w:lang w:val="bg-BG" w:eastAsia="bg-BG"/>
               <w14:ligatures w14:val="none"/>
             </w:rPr>
           </w:pPr>
@@ -844,7 +853,7 @@
             </w:rPr>
             <w:fldChar w:fldCharType="separate"/>
           </w:r>
-          <w:hyperlink w:anchor="_Toc130834634" w:history="1">
+          <w:hyperlink w:anchor="_Toc130847279" w:history="1">
             <w:r>
               <w:rPr>
                 <w:rStyle w:val="Hyperlink"/>
@@ -875,7 +884,7 @@
                 <w:sz w:val="36"/>
                 <w:szCs w:val="36"/>
               </w:rPr>
-              <w:instrText xml:space="preserve"> PAGEREF _Toc130834634 \h </w:instrText>
+              <w:instrText xml:space="preserve"> PAGEREF _Toc130847279 \h </w:instrText>
             </w:r>
             <w:r>
               <w:rPr>
@@ -919,10 +928,11 @@
               <w:kern w:val="0"/>
               <w:sz w:val="36"/>
               <w:szCs w:val="36"/>
+              <w:lang w:val="bg-BG" w:eastAsia="bg-BG"/>
               <w14:ligatures w14:val="none"/>
             </w:rPr>
           </w:pPr>
-          <w:hyperlink w:anchor="_Toc130834635" w:history="1">
+          <w:hyperlink w:anchor="_Toc130847280" w:history="1">
             <w:r>
               <w:rPr>
                 <w:rStyle w:val="Hyperlink"/>
@@ -953,7 +963,7 @@
                 <w:sz w:val="36"/>
                 <w:szCs w:val="36"/>
               </w:rPr>
-              <w:instrText xml:space="preserve"> PAGEREF _Toc130834635 \h </w:instrText>
+              <w:instrText xml:space="preserve"> PAGEREF _Toc130847280 \h </w:instrText>
             </w:r>
             <w:r>
               <w:rPr>
@@ -997,10 +1007,11 @@
               <w:kern w:val="0"/>
               <w:sz w:val="36"/>
               <w:szCs w:val="36"/>
+              <w:lang w:val="bg-BG" w:eastAsia="bg-BG"/>
               <w14:ligatures w14:val="none"/>
             </w:rPr>
           </w:pPr>
-          <w:hyperlink w:anchor="_Toc130834636" w:history="1">
+          <w:hyperlink w:anchor="_Toc130847281" w:history="1">
             <w:r>
               <w:rPr>
                 <w:rStyle w:val="Hyperlink"/>
@@ -1031,7 +1042,7 @@
                 <w:sz w:val="36"/>
                 <w:szCs w:val="36"/>
               </w:rPr>
-              <w:instrText xml:space="preserve"> PAGEREF _Toc130834636 \h </w:instrText>
+              <w:instrText xml:space="preserve"> PAGEREF _Toc130847281 \h </w:instrText>
             </w:r>
             <w:r>
               <w:rPr>
@@ -1075,10 +1086,11 @@
               <w:kern w:val="0"/>
               <w:sz w:val="36"/>
               <w:szCs w:val="36"/>
+              <w:lang w:val="bg-BG" w:eastAsia="bg-BG"/>
               <w14:ligatures w14:val="none"/>
             </w:rPr>
           </w:pPr>
-          <w:hyperlink w:anchor="_Toc130834637" w:history="1">
+          <w:hyperlink w:anchor="_Toc130847282" w:history="1">
             <w:r>
               <w:rPr>
                 <w:rStyle w:val="Hyperlink"/>
@@ -1109,7 +1121,7 @@
                 <w:sz w:val="36"/>
                 <w:szCs w:val="36"/>
               </w:rPr>
-              <w:instrText xml:space="preserve"> PAGEREF _Toc130834637 \h </w:instrText>
+              <w:instrText xml:space="preserve"> PAGEREF _Toc130847282 \h </w:instrText>
             </w:r>
             <w:r>
               <w:rPr>
@@ -1153,10 +1165,11 @@
               <w:kern w:val="0"/>
               <w:sz w:val="36"/>
               <w:szCs w:val="36"/>
+              <w:lang w:val="bg-BG" w:eastAsia="bg-BG"/>
               <w14:ligatures w14:val="none"/>
             </w:rPr>
           </w:pPr>
-          <w:hyperlink w:anchor="_Toc130834638" w:history="1">
+          <w:hyperlink w:anchor="_Toc130847283" w:history="1">
             <w:r>
               <w:rPr>
                 <w:rStyle w:val="Hyperlink"/>
@@ -1187,7 +1200,7 @@
                 <w:sz w:val="36"/>
                 <w:szCs w:val="36"/>
               </w:rPr>
-              <w:instrText xml:space="preserve"> PAGEREF _Toc130834638 \h </w:instrText>
+              <w:instrText xml:space="preserve"> PAGEREF _Toc130847283 \h </w:instrText>
             </w:r>
             <w:r>
               <w:rPr>
@@ -1231,10 +1244,11 @@
               <w:kern w:val="0"/>
               <w:sz w:val="36"/>
               <w:szCs w:val="36"/>
+              <w:lang w:val="bg-BG" w:eastAsia="bg-BG"/>
               <w14:ligatures w14:val="none"/>
             </w:rPr>
           </w:pPr>
-          <w:hyperlink w:anchor="_Toc130834639" w:history="1">
+          <w:hyperlink w:anchor="_Toc130847284" w:history="1">
             <w:r>
               <w:rPr>
                 <w:rStyle w:val="Hyperlink"/>
@@ -1265,7 +1279,7 @@
                 <w:sz w:val="36"/>
                 <w:szCs w:val="36"/>
               </w:rPr>
-              <w:instrText xml:space="preserve"> PAGEREF _Toc130834639 \h </w:instrText>
+              <w:instrText xml:space="preserve"> PAGEREF _Toc130847284 \h </w:instrText>
             </w:r>
             <w:r>
               <w:rPr>
@@ -1309,10 +1323,11 @@
               <w:kern w:val="0"/>
               <w:sz w:val="36"/>
               <w:szCs w:val="36"/>
+              <w:lang w:val="bg-BG" w:eastAsia="bg-BG"/>
               <w14:ligatures w14:val="none"/>
             </w:rPr>
           </w:pPr>
-          <w:hyperlink w:anchor="_Toc130834640" w:history="1">
+          <w:hyperlink w:anchor="_Toc130847285" w:history="1">
             <w:r>
               <w:rPr>
                 <w:rStyle w:val="Hyperlink"/>
@@ -1343,7 +1358,7 @@
                 <w:sz w:val="36"/>
                 <w:szCs w:val="36"/>
               </w:rPr>
-              <w:instrText xml:space="preserve"> PAGEREF _Toc130834640 \h </w:instrText>
+              <w:instrText xml:space="preserve"> PAGEREF _Toc130847285 \h </w:instrText>
             </w:r>
             <w:r>
               <w:rPr>
@@ -1367,6 +1382,83 @@
                 <w:szCs w:val="36"/>
               </w:rPr>
               <w:t>4</w:t>
+            </w:r>
+            <w:r>
+              <w:rPr>
+                <w:webHidden/>
+                <w:sz w:val="36"/>
+                <w:szCs w:val="36"/>
+              </w:rPr>
+              <w:fldChar w:fldCharType="end"/>
+            </w:r>
+          </w:hyperlink>
+        </w:p>
+        <w:p>
+          <w:pPr>
+            <w:pStyle w:val="TOC1"/>
+            <w:rPr>
+              <w:rFonts w:eastAsiaTheme="minorEastAsia"/>
+              <w:color w:val="auto"/>
+              <w:kern w:val="0"/>
+              <w:lang w:val="bg-BG" w:eastAsia="bg-BG"/>
+              <w14:ligatures w14:val="none"/>
+            </w:rPr>
+          </w:pPr>
+          <w:hyperlink w:anchor="_Toc130847286" w:history="1">
+            <w:r>
+              <w:rPr>
+                <w:rStyle w:val="Hyperlink"/>
+                <w:sz w:val="36"/>
+                <w:szCs w:val="36"/>
+              </w:rPr>
+              <w:t>8. Game diagram</w:t>
+            </w:r>
+            <w:r>
+              <w:rPr>
+                <w:webHidden/>
+                <w:sz w:val="36"/>
+                <w:szCs w:val="36"/>
+              </w:rPr>
+              <w:tab/>
+            </w:r>
+            <w:r>
+              <w:rPr>
+                <w:webHidden/>
+                <w:sz w:val="36"/>
+                <w:szCs w:val="36"/>
+              </w:rPr>
+              <w:fldChar w:fldCharType="begin"/>
+            </w:r>
+            <w:r>
+              <w:rPr>
+                <w:webHidden/>
+                <w:sz w:val="36"/>
+                <w:szCs w:val="36"/>
+              </w:rPr>
+              <w:instrText xml:space="preserve"> PAGEREF _Toc130847286 \h </w:instrText>
+            </w:r>
+            <w:r>
+              <w:rPr>
+                <w:webHidden/>
+                <w:sz w:val="36"/>
+                <w:szCs w:val="36"/>
+              </w:rPr>
+            </w:r>
+            <w:r>
+              <w:rPr>
+                <w:webHidden/>
+                <w:sz w:val="36"/>
+                <w:szCs w:val="36"/>
+              </w:rPr>
+              <w:fldChar w:fldCharType="separate"/>
+            </w:r>
+            <w:r>
+              <w:rPr>
+                <w:webHidden/>
+                <w:sz w:val="36"/>
+                <w:szCs w:val="36"/>
+              </w:rPr>
+              <w:t>5</w:t>
             </w:r>
             <w:r>
               <w:rPr>
@@ -1417,7 +1509,7 @@
           <w:color w:val="A8D08D" w:themeColor="accent6" w:themeTint="99"/>
         </w:rPr>
       </w:pPr>
-      <w:bookmarkStart w:id="0" w:name="_Toc130834634"/>
+      <w:bookmarkStart w:id="0" w:name="_Toc130847279"/>
       <w:r>
         <w:lastRenderedPageBreak/>
         <w:t>1. Our team</w:t>
@@ -1466,7 +1558,7 @@
       <w:pPr>
         <w:pStyle w:val="Heading1"/>
       </w:pPr>
-      <w:bookmarkStart w:id="1" w:name="_Toc130834635"/>
+      <w:bookmarkStart w:id="1" w:name="_Toc130847280"/>
       <w:r>
         <w:t>2. Encountered difficulties</w:t>
       </w:r>
@@ -1476,7 +1568,7 @@
       <w:pPr>
         <w:ind w:left="720"/>
         <w:rPr>
-          <w:rFonts w:ascii="Times New Roman" w:hAnsi="Times New Roman" w:cs="Times New Roman"/>
+          <w:rFonts w:cstheme="minorHAnsi"/>
           <w:color w:val="404040" w:themeColor="text1" w:themeTint="BF"/>
           <w:sz w:val="28"/>
           <w:szCs w:val="28"/>
@@ -1484,7 +1576,7 @@
       </w:pPr>
       <w:r>
         <w:rPr>
-          <w:rFonts w:ascii="Times New Roman" w:hAnsi="Times New Roman" w:cs="Times New Roman"/>
+          <w:rFonts w:cstheme="minorHAnsi"/>
           <w:color w:val="404040" w:themeColor="text1" w:themeTint="BF"/>
           <w:sz w:val="28"/>
           <w:szCs w:val="28"/>
@@ -1513,14 +1605,14 @@
             <w:pPr>
               <w:jc w:val="center"/>
               <w:rPr>
-                <w:rFonts w:ascii="Times New Roman" w:hAnsi="Times New Roman" w:cs="Times New Roman"/>
+                <w:rFonts w:cstheme="minorHAnsi"/>
                 <w:sz w:val="28"/>
                 <w:szCs w:val="28"/>
               </w:rPr>
             </w:pPr>
             <w:r>
               <w:rPr>
-                <w:rFonts w:ascii="Times New Roman" w:hAnsi="Times New Roman" w:cs="Times New Roman"/>
+                <w:rFonts w:cstheme="minorHAnsi"/>
                 <w:sz w:val="28"/>
                 <w:szCs w:val="28"/>
               </w:rPr>
@@ -1539,14 +1631,14 @@
             <w:pPr>
               <w:jc w:val="center"/>
               <w:rPr>
-                <w:rFonts w:ascii="Times New Roman" w:hAnsi="Times New Roman" w:cs="Times New Roman"/>
+                <w:rFonts w:cstheme="minorHAnsi"/>
                 <w:sz w:val="28"/>
                 <w:szCs w:val="28"/>
               </w:rPr>
             </w:pPr>
             <w:r>
               <w:rPr>
-                <w:rFonts w:ascii="Times New Roman" w:hAnsi="Times New Roman" w:cs="Times New Roman"/>
+                <w:rFonts w:cstheme="minorHAnsi"/>
                 <w:sz w:val="28"/>
                 <w:szCs w:val="28"/>
               </w:rPr>
@@ -1560,7 +1652,7 @@
       <w:pPr>
         <w:ind w:left="720"/>
         <w:rPr>
-          <w:rFonts w:ascii="Times New Roman" w:hAnsi="Times New Roman" w:cs="Times New Roman"/>
+          <w:rFonts w:cstheme="minorHAnsi"/>
           <w:sz w:val="28"/>
           <w:szCs w:val="28"/>
         </w:rPr>
@@ -1574,8 +1666,8 @@
         <w:tblLook w:val="04A0" w:firstRow="1" w:lastRow="0" w:firstColumn="1" w:lastColumn="0" w:noHBand="0" w:noVBand="1"/>
       </w:tblPr>
       <w:tblGrid>
-        <w:gridCol w:w="4386"/>
-        <w:gridCol w:w="4244"/>
+        <w:gridCol w:w="4384"/>
+        <w:gridCol w:w="4246"/>
       </w:tblGrid>
       <w:tr>
         <w:tc>
@@ -1586,14 +1678,14 @@
           <w:p>
             <w:pPr>
               <w:rPr>
-                <w:rFonts w:ascii="Times New Roman" w:hAnsi="Times New Roman" w:cs="Times New Roman"/>
+                <w:rFonts w:cstheme="minorHAnsi"/>
                 <w:sz w:val="28"/>
                 <w:szCs w:val="28"/>
               </w:rPr>
             </w:pPr>
             <w:r>
               <w:rPr>
-                <w:rFonts w:ascii="Times New Roman" w:hAnsi="Times New Roman" w:cs="Times New Roman"/>
+                <w:rFonts w:cstheme="minorHAnsi"/>
                 <w:sz w:val="28"/>
                 <w:szCs w:val="28"/>
               </w:rPr>
@@ -1609,14 +1701,14 @@
           <w:p>
             <w:pPr>
               <w:rPr>
-                <w:rFonts w:ascii="Times New Roman" w:hAnsi="Times New Roman" w:cs="Times New Roman"/>
+                <w:rFonts w:cstheme="minorHAnsi"/>
                 <w:sz w:val="28"/>
                 <w:szCs w:val="28"/>
               </w:rPr>
             </w:pPr>
             <w:r>
               <w:rPr>
-                <w:rFonts w:ascii="Times New Roman" w:hAnsi="Times New Roman" w:cs="Times New Roman"/>
+                <w:rFonts w:cstheme="minorHAnsi"/>
                 <w:sz w:val="28"/>
                 <w:szCs w:val="28"/>
               </w:rPr>
@@ -1634,14 +1726,14 @@
           <w:p>
             <w:pPr>
               <w:rPr>
-                <w:rFonts w:ascii="Times New Roman" w:hAnsi="Times New Roman" w:cs="Times New Roman"/>
+                <w:rFonts w:cstheme="minorHAnsi"/>
                 <w:sz w:val="28"/>
                 <w:szCs w:val="28"/>
               </w:rPr>
             </w:pPr>
             <w:r>
               <w:rPr>
-                <w:rFonts w:ascii="Times New Roman" w:hAnsi="Times New Roman" w:cs="Times New Roman"/>
+                <w:rFonts w:cstheme="minorHAnsi"/>
                 <w:sz w:val="28"/>
                 <w:szCs w:val="28"/>
               </w:rPr>
@@ -1657,14 +1749,14 @@
           <w:p>
             <w:pPr>
               <w:rPr>
-                <w:rFonts w:ascii="Times New Roman" w:hAnsi="Times New Roman" w:cs="Times New Roman"/>
+                <w:rFonts w:cstheme="minorHAnsi"/>
                 <w:sz w:val="28"/>
                 <w:szCs w:val="28"/>
               </w:rPr>
             </w:pPr>
             <w:r>
               <w:rPr>
-                <w:rFonts w:ascii="Times New Roman" w:hAnsi="Times New Roman" w:cs="Times New Roman"/>
+                <w:rFonts w:cstheme="minorHAnsi"/>
                 <w:sz w:val="28"/>
                 <w:szCs w:val="28"/>
               </w:rPr>
@@ -1682,14 +1774,14 @@
           <w:p>
             <w:pPr>
               <w:rPr>
-                <w:rFonts w:ascii="Times New Roman" w:hAnsi="Times New Roman" w:cs="Times New Roman"/>
+                <w:rFonts w:cstheme="minorHAnsi"/>
                 <w:sz w:val="28"/>
                 <w:szCs w:val="28"/>
               </w:rPr>
             </w:pPr>
             <w:r>
               <w:rPr>
-                <w:rFonts w:ascii="Times New Roman" w:hAnsi="Times New Roman" w:cs="Times New Roman"/>
+                <w:rFonts w:cstheme="minorHAnsi"/>
                 <w:sz w:val="28"/>
                 <w:szCs w:val="28"/>
               </w:rPr>
@@ -1705,14 +1797,14 @@
           <w:p>
             <w:pPr>
               <w:rPr>
-                <w:rFonts w:ascii="Times New Roman" w:hAnsi="Times New Roman" w:cs="Times New Roman"/>
+                <w:rFonts w:cstheme="minorHAnsi"/>
                 <w:sz w:val="28"/>
                 <w:szCs w:val="28"/>
               </w:rPr>
             </w:pPr>
             <w:r>
               <w:rPr>
-                <w:rFonts w:ascii="Times New Roman" w:hAnsi="Times New Roman" w:cs="Times New Roman"/>
+                <w:rFonts w:cstheme="minorHAnsi"/>
                 <w:sz w:val="28"/>
                 <w:szCs w:val="28"/>
               </w:rPr>
@@ -1730,14 +1822,14 @@
           <w:p>
             <w:pPr>
               <w:rPr>
-                <w:rFonts w:ascii="Times New Roman" w:hAnsi="Times New Roman" w:cs="Times New Roman"/>
+                <w:rFonts w:cstheme="minorHAnsi"/>
                 <w:sz w:val="28"/>
                 <w:szCs w:val="28"/>
               </w:rPr>
             </w:pPr>
             <w:r>
               <w:rPr>
-                <w:rFonts w:ascii="Times New Roman" w:hAnsi="Times New Roman" w:cs="Times New Roman"/>
+                <w:rFonts w:cstheme="minorHAnsi"/>
                 <w:sz w:val="28"/>
                 <w:szCs w:val="28"/>
               </w:rPr>
@@ -1753,14 +1845,14 @@
           <w:p>
             <w:pPr>
               <w:rPr>
-                <w:rFonts w:ascii="Times New Roman" w:hAnsi="Times New Roman" w:cs="Times New Roman"/>
+                <w:rFonts w:cstheme="minorHAnsi"/>
                 <w:sz w:val="28"/>
                 <w:szCs w:val="28"/>
               </w:rPr>
             </w:pPr>
             <w:r>
               <w:rPr>
-                <w:rFonts w:ascii="Times New Roman" w:hAnsi="Times New Roman" w:cs="Times New Roman"/>
+                <w:rFonts w:cstheme="minorHAnsi"/>
                 <w:sz w:val="28"/>
                 <w:szCs w:val="28"/>
               </w:rPr>
@@ -1784,7 +1876,7 @@
       <w:pPr>
         <w:pStyle w:val="Heading1"/>
       </w:pPr>
-      <w:bookmarkStart w:id="2" w:name="_Toc130834636"/>
+      <w:bookmarkStart w:id="2" w:name="_Toc130847281"/>
       <w:r>
         <w:t>3. Used programs and language</w:t>
       </w:r>
@@ -1975,9 +2067,8 @@
       <w:pPr>
         <w:pStyle w:val="Heading1"/>
       </w:pPr>
-      <w:bookmarkStart w:id="3" w:name="_Toc130834637"/>
-      <w:r>
-        <w:lastRenderedPageBreak/>
+      <w:bookmarkStart w:id="3" w:name="_Toc130847282"/>
+      <w:r>
         <w:t>4. R</w:t>
       </w:r>
       <w:r>
@@ -1989,14 +2080,14 @@
       <w:pPr>
         <w:ind w:left="1440"/>
         <w:rPr>
-          <w:rFonts w:ascii="Times New Roman" w:hAnsi="Times New Roman" w:cs="Times New Roman"/>
+          <w:rFonts w:cstheme="minorHAnsi"/>
           <w:sz w:val="28"/>
           <w:szCs w:val="28"/>
         </w:rPr>
       </w:pPr>
       <w:r>
         <w:rPr>
-          <w:rFonts w:ascii="Times New Roman" w:hAnsi="Times New Roman" w:cs="Times New Roman"/>
+          <w:rFonts w:cstheme="minorHAnsi"/>
           <w:sz w:val="28"/>
           <w:szCs w:val="28"/>
         </w:rPr>
@@ -2004,6 +2095,7 @@
       </w:r>
       <w:r>
         <w:rPr>
+          <w:rFonts w:cstheme="minorHAnsi"/>
           <w:sz w:val="28"/>
           <w:szCs w:val="28"/>
         </w:rPr>
@@ -2014,24 +2106,28 @@
       <w:pPr>
         <w:pStyle w:val="Heading1"/>
         <w:rPr>
+          <w:rFonts w:asciiTheme="minorHAnsi" w:hAnsiTheme="minorHAnsi" w:cstheme="minorHAnsi"/>
           <w:szCs w:val="48"/>
         </w:rPr>
       </w:pPr>
-      <w:bookmarkStart w:id="4" w:name="_Toc130834638"/>
-      <w:r>
-        <w:rPr>
+      <w:bookmarkStart w:id="4" w:name="_Toc130847283"/>
+      <w:r>
+        <w:rPr>
+          <w:rFonts w:asciiTheme="minorHAnsi" w:hAnsiTheme="minorHAnsi" w:cstheme="minorHAnsi"/>
           <w:szCs w:val="48"/>
         </w:rPr>
         <w:t xml:space="preserve">5. </w:t>
       </w:r>
       <w:r>
         <w:rPr>
+          <w:rFonts w:asciiTheme="minorHAnsi" w:hAnsiTheme="minorHAnsi" w:cstheme="minorHAnsi"/>
           <w:szCs w:val="48"/>
         </w:rPr>
         <w:t>I</w:t>
       </w:r>
       <w:r>
         <w:rPr>
+          <w:rFonts w:asciiTheme="minorHAnsi" w:hAnsiTheme="minorHAnsi" w:cstheme="minorHAnsi"/>
           <w:szCs w:val="48"/>
         </w:rPr>
         <w:t>dea</w:t>
@@ -2042,14 +2138,14 @@
       <w:pPr>
         <w:ind w:left="1440"/>
         <w:rPr>
-          <w:rFonts w:ascii="Times New Roman" w:hAnsi="Times New Roman" w:cs="Times New Roman"/>
+          <w:rFonts w:cstheme="minorHAnsi"/>
           <w:sz w:val="28"/>
           <w:szCs w:val="28"/>
         </w:rPr>
       </w:pPr>
       <w:r>
         <w:rPr>
-          <w:rFonts w:ascii="Times New Roman" w:hAnsi="Times New Roman" w:cs="Times New Roman"/>
+          <w:rFonts w:cstheme="minorHAnsi"/>
           <w:sz w:val="28"/>
           <w:szCs w:val="28"/>
         </w:rPr>
@@ -2057,7 +2153,7 @@
       </w:r>
       <w:r>
         <w:rPr>
-          <w:rFonts w:ascii="Times New Roman" w:hAnsi="Times New Roman" w:cs="Times New Roman"/>
+          <w:rFonts w:cstheme="minorHAnsi"/>
           <w:sz w:val="28"/>
           <w:szCs w:val="28"/>
         </w:rPr>
@@ -2068,7 +2164,7 @@
       <w:pPr>
         <w:ind w:left="1440"/>
         <w:rPr>
-          <w:rFonts w:ascii="Times New Roman" w:hAnsi="Times New Roman" w:cs="Times New Roman"/>
+          <w:rFonts w:cstheme="minorHAnsi"/>
           <w:sz w:val="40"/>
           <w:szCs w:val="40"/>
         </w:rPr>
@@ -2077,15 +2173,27 @@
     <w:p>
       <w:pPr>
         <w:pStyle w:val="Heading1"/>
-      </w:pPr>
-      <w:bookmarkStart w:id="5" w:name="_Toc130834639"/>
-      <w:r>
+        <w:rPr>
+          <w:rFonts w:asciiTheme="minorHAnsi" w:hAnsiTheme="minorHAnsi" w:cstheme="minorHAnsi"/>
+        </w:rPr>
+      </w:pPr>
+      <w:bookmarkStart w:id="5" w:name="_Toc130847284"/>
+      <w:r>
+        <w:rPr>
+          <w:rFonts w:asciiTheme="minorHAnsi" w:hAnsiTheme="minorHAnsi" w:cstheme="minorHAnsi"/>
+        </w:rPr>
         <w:t xml:space="preserve">6. </w:t>
       </w:r>
       <w:r>
+        <w:rPr>
+          <w:rFonts w:asciiTheme="minorHAnsi" w:hAnsiTheme="minorHAnsi" w:cstheme="minorHAnsi"/>
+        </w:rPr>
         <w:t>W</w:t>
       </w:r>
       <w:r>
+        <w:rPr>
+          <w:rFonts w:asciiTheme="minorHAnsi" w:hAnsiTheme="minorHAnsi" w:cstheme="minorHAnsi"/>
+        </w:rPr>
         <w:t>orkflow</w:t>
       </w:r>
       <w:bookmarkEnd w:id="5"/>
@@ -2093,6 +2201,210 @@
     <w:p>
       <w:pPr>
         <w:ind w:left="1440"/>
+        <w:rPr>
+          <w:rFonts w:cstheme="minorHAnsi"/>
+          <w:color w:val="000000" w:themeColor="text1"/>
+          <w:sz w:val="28"/>
+          <w:szCs w:val="28"/>
+        </w:rPr>
+      </w:pPr>
+      <w:r>
+        <w:rPr>
+          <w:rFonts w:cstheme="minorHAnsi"/>
+          <w:color w:val="000000" w:themeColor="text1"/>
+          <w:sz w:val="28"/>
+          <w:szCs w:val="28"/>
+        </w:rPr>
+        <w:t xml:space="preserve">As for the working progress- It went smoothly, without major problems. The only issue we had was with the idea for the </w:t>
+      </w:r>
+      <w:r>
+        <w:rPr>
+          <w:rFonts w:cstheme="minorHAnsi"/>
+          <w:color w:val="000000" w:themeColor="text1"/>
+          <w:sz w:val="28"/>
+          <w:szCs w:val="28"/>
+        </w:rPr>
+        <w:t>game because</w:t>
+      </w:r>
+      <w:r>
+        <w:rPr>
+          <w:rFonts w:cstheme="minorHAnsi"/>
+          <w:color w:val="000000" w:themeColor="text1"/>
+          <w:sz w:val="28"/>
+          <w:szCs w:val="28"/>
+        </w:rPr>
+        <w:t xml:space="preserve"> we had some disagreements, but we knew that we </w:t>
+      </w:r>
+      <w:r>
+        <w:rPr>
+          <w:rFonts w:cstheme="minorHAnsi"/>
+          <w:color w:val="000000" w:themeColor="text1"/>
+          <w:sz w:val="28"/>
+          <w:szCs w:val="28"/>
+        </w:rPr>
+        <w:t>must</w:t>
+      </w:r>
+      <w:r>
+        <w:rPr>
+          <w:rFonts w:cstheme="minorHAnsi"/>
+          <w:color w:val="000000" w:themeColor="text1"/>
+          <w:sz w:val="28"/>
+          <w:szCs w:val="28"/>
+        </w:rPr>
+        <w:t xml:space="preserve"> do </w:t>
+      </w:r>
+      <w:r>
+        <w:rPr>
+          <w:rFonts w:cstheme="minorHAnsi"/>
+          <w:color w:val="000000" w:themeColor="text1"/>
+          <w:sz w:val="28"/>
+          <w:szCs w:val="28"/>
+        </w:rPr>
+        <w:t>it,</w:t>
+      </w:r>
+      <w:r>
+        <w:rPr>
+          <w:rFonts w:cstheme="minorHAnsi"/>
+          <w:color w:val="000000" w:themeColor="text1"/>
+          <w:sz w:val="28"/>
+          <w:szCs w:val="28"/>
+        </w:rPr>
+        <w:t xml:space="preserve"> so we made a compromise with each other</w:t>
+      </w:r>
+      <w:r>
+        <w:rPr>
+          <w:rFonts w:cstheme="minorHAnsi"/>
+          <w:color w:val="000000" w:themeColor="text1"/>
+          <w:sz w:val="28"/>
+          <w:szCs w:val="28"/>
+        </w:rPr>
+        <w:t xml:space="preserve"> and</w:t>
+      </w:r>
+      <w:r>
+        <w:rPr>
+          <w:rFonts w:cstheme="minorHAnsi"/>
+          <w:color w:val="000000" w:themeColor="text1"/>
+          <w:sz w:val="28"/>
+          <w:szCs w:val="28"/>
+        </w:rPr>
+        <w:t xml:space="preserve"> we clear</w:t>
+      </w:r>
+      <w:r>
+        <w:rPr>
+          <w:rFonts w:cstheme="minorHAnsi"/>
+          <w:color w:val="000000" w:themeColor="text1"/>
+          <w:sz w:val="28"/>
+          <w:szCs w:val="28"/>
+        </w:rPr>
+        <w:t>ed</w:t>
+      </w:r>
+      <w:r>
+        <w:rPr>
+          <w:rFonts w:cstheme="minorHAnsi"/>
+          <w:color w:val="000000" w:themeColor="text1"/>
+          <w:sz w:val="28"/>
+          <w:szCs w:val="28"/>
+        </w:rPr>
+        <w:t xml:space="preserve"> out what we ha</w:t>
+      </w:r>
+      <w:r>
+        <w:rPr>
+          <w:rFonts w:cstheme="minorHAnsi"/>
+          <w:color w:val="000000" w:themeColor="text1"/>
+          <w:sz w:val="28"/>
+          <w:szCs w:val="28"/>
+        </w:rPr>
+        <w:t>d</w:t>
+      </w:r>
+      <w:r>
+        <w:rPr>
+          <w:rFonts w:cstheme="minorHAnsi"/>
+          <w:color w:val="000000" w:themeColor="text1"/>
+          <w:sz w:val="28"/>
+          <w:szCs w:val="28"/>
+        </w:rPr>
+        <w:t xml:space="preserve"> to do, to accomplished it.</w:t>
+      </w:r>
+    </w:p>
+    <w:p>
+      <w:pPr>
+        <w:ind w:left="1440"/>
+        <w:rPr>
+          <w:rFonts w:cstheme="minorHAnsi"/>
+          <w:color w:val="000000" w:themeColor="text1"/>
+          <w:sz w:val="40"/>
+          <w:szCs w:val="40"/>
+        </w:rPr>
+      </w:pPr>
+    </w:p>
+    <w:p>
+      <w:pPr>
+        <w:pStyle w:val="Heading1"/>
+        <w:rPr>
+          <w:rFonts w:asciiTheme="minorHAnsi" w:hAnsiTheme="minorHAnsi" w:cstheme="minorHAnsi"/>
+        </w:rPr>
+      </w:pPr>
+      <w:bookmarkStart w:id="6" w:name="_Toc130847285"/>
+      <w:r>
+        <w:rPr>
+          <w:rFonts w:asciiTheme="minorHAnsi" w:hAnsiTheme="minorHAnsi" w:cstheme="minorHAnsi"/>
+        </w:rPr>
+        <w:t xml:space="preserve">7. </w:t>
+      </w:r>
+      <w:r>
+        <w:rPr>
+          <w:rFonts w:asciiTheme="minorHAnsi" w:hAnsiTheme="minorHAnsi" w:cstheme="minorHAnsi"/>
+        </w:rPr>
+        <w:t>C</w:t>
+      </w:r>
+      <w:r>
+        <w:rPr>
+          <w:rFonts w:asciiTheme="minorHAnsi" w:hAnsiTheme="minorHAnsi" w:cstheme="minorHAnsi"/>
+        </w:rPr>
+        <w:t>onclusion</w:t>
+      </w:r>
+      <w:bookmarkEnd w:id="6"/>
+    </w:p>
+    <w:p>
+      <w:pPr>
+        <w:ind w:left="1440"/>
+        <w:rPr>
+          <w:rFonts w:cstheme="minorHAnsi"/>
+          <w:color w:val="000000" w:themeColor="text1"/>
+          <w:sz w:val="28"/>
+          <w:szCs w:val="28"/>
+        </w:rPr>
+      </w:pPr>
+      <w:r>
+        <w:rPr>
+          <w:rFonts w:cstheme="minorHAnsi"/>
+          <w:color w:val="000000" w:themeColor="text1"/>
+          <w:sz w:val="28"/>
+          <w:szCs w:val="28"/>
+        </w:rPr>
+        <w:t xml:space="preserve">In the end, after lots of hours working over the game, we finished it. The work journey </w:t>
+      </w:r>
+      <w:r>
+        <w:rPr>
+          <w:rFonts w:cstheme="minorHAnsi"/>
+          <w:color w:val="000000" w:themeColor="text1"/>
+          <w:sz w:val="28"/>
+          <w:szCs w:val="28"/>
+        </w:rPr>
+        <w:t>was not</w:t>
+      </w:r>
+      <w:r>
+        <w:rPr>
+          <w:rFonts w:cstheme="minorHAnsi"/>
+          <w:color w:val="000000" w:themeColor="text1"/>
+          <w:sz w:val="28"/>
+          <w:szCs w:val="28"/>
+        </w:rPr>
+        <w:t xml:space="preserve"> so enjoyable, but was very interesting, we learned how to work under pressure and how to work in a team.</w:t>
+      </w:r>
+    </w:p>
+    <w:p>
+      <w:pPr>
         <w:rPr>
           <w:rFonts w:ascii="Times New Roman" w:hAnsi="Times New Roman" w:cs="Times New Roman"/>
           <w:color w:val="000000" w:themeColor="text1"/>
@@ -2100,127 +2412,10 @@
           <w:szCs w:val="28"/>
         </w:rPr>
       </w:pPr>
-      <w:r>
-        <w:rPr>
-          <w:rFonts w:ascii="Times New Roman" w:hAnsi="Times New Roman" w:cs="Times New Roman"/>
-          <w:color w:val="000000" w:themeColor="text1"/>
-          <w:sz w:val="28"/>
-          <w:szCs w:val="28"/>
-        </w:rPr>
-        <w:t xml:space="preserve">As for the working progress- It went smoothly, without major problems. The only issue we had was with the idea for the </w:t>
-      </w:r>
-      <w:r>
-        <w:rPr>
-          <w:rFonts w:ascii="Times New Roman" w:hAnsi="Times New Roman" w:cs="Times New Roman"/>
-          <w:color w:val="000000" w:themeColor="text1"/>
-          <w:sz w:val="28"/>
-          <w:szCs w:val="28"/>
-        </w:rPr>
-        <w:t>game because</w:t>
-      </w:r>
-      <w:r>
-        <w:rPr>
-          <w:rFonts w:ascii="Times New Roman" w:hAnsi="Times New Roman" w:cs="Times New Roman"/>
-          <w:color w:val="000000" w:themeColor="text1"/>
-          <w:sz w:val="28"/>
-          <w:szCs w:val="28"/>
-        </w:rPr>
-        <w:t xml:space="preserve"> we had some disagreements, but we knew that we </w:t>
-      </w:r>
-      <w:r>
-        <w:rPr>
-          <w:rFonts w:ascii="Times New Roman" w:hAnsi="Times New Roman" w:cs="Times New Roman"/>
-          <w:color w:val="000000" w:themeColor="text1"/>
-          <w:sz w:val="28"/>
-          <w:szCs w:val="28"/>
-        </w:rPr>
-        <w:t>must</w:t>
-      </w:r>
-      <w:r>
-        <w:rPr>
-          <w:rFonts w:ascii="Times New Roman" w:hAnsi="Times New Roman" w:cs="Times New Roman"/>
-          <w:color w:val="000000" w:themeColor="text1"/>
-          <w:sz w:val="28"/>
-          <w:szCs w:val="28"/>
-        </w:rPr>
-        <w:t xml:space="preserve"> do </w:t>
-      </w:r>
-      <w:r>
-        <w:rPr>
-          <w:rFonts w:ascii="Times New Roman" w:hAnsi="Times New Roman" w:cs="Times New Roman"/>
-          <w:color w:val="000000" w:themeColor="text1"/>
-          <w:sz w:val="28"/>
-          <w:szCs w:val="28"/>
-        </w:rPr>
-        <w:t>it,</w:t>
-      </w:r>
-      <w:r>
-        <w:rPr>
-          <w:rFonts w:ascii="Times New Roman" w:hAnsi="Times New Roman" w:cs="Times New Roman"/>
-          <w:color w:val="000000" w:themeColor="text1"/>
-          <w:sz w:val="28"/>
-          <w:szCs w:val="28"/>
-        </w:rPr>
-        <w:t xml:space="preserve"> so we made a compromise with each other</w:t>
-      </w:r>
-      <w:r>
-        <w:rPr>
-          <w:rFonts w:ascii="Times New Roman" w:hAnsi="Times New Roman" w:cs="Times New Roman"/>
-          <w:color w:val="000000" w:themeColor="text1"/>
-          <w:sz w:val="28"/>
-          <w:szCs w:val="28"/>
-        </w:rPr>
-        <w:t xml:space="preserve"> and</w:t>
-      </w:r>
-      <w:r>
-        <w:rPr>
-          <w:rFonts w:ascii="Times New Roman" w:hAnsi="Times New Roman" w:cs="Times New Roman"/>
-          <w:color w:val="000000" w:themeColor="text1"/>
-          <w:sz w:val="28"/>
-          <w:szCs w:val="28"/>
-        </w:rPr>
-        <w:t xml:space="preserve"> we clear</w:t>
-      </w:r>
-      <w:r>
-        <w:rPr>
-          <w:rFonts w:ascii="Times New Roman" w:hAnsi="Times New Roman" w:cs="Times New Roman"/>
-          <w:color w:val="000000" w:themeColor="text1"/>
-          <w:sz w:val="28"/>
-          <w:szCs w:val="28"/>
-        </w:rPr>
-        <w:t>ed</w:t>
-      </w:r>
-      <w:r>
-        <w:rPr>
-          <w:rFonts w:ascii="Times New Roman" w:hAnsi="Times New Roman" w:cs="Times New Roman"/>
-          <w:color w:val="000000" w:themeColor="text1"/>
-          <w:sz w:val="28"/>
-          <w:szCs w:val="28"/>
-        </w:rPr>
-        <w:t xml:space="preserve"> out what we ha</w:t>
-      </w:r>
-      <w:r>
-        <w:rPr>
-          <w:rFonts w:ascii="Times New Roman" w:hAnsi="Times New Roman" w:cs="Times New Roman"/>
-          <w:color w:val="000000" w:themeColor="text1"/>
-          <w:sz w:val="28"/>
-          <w:szCs w:val="28"/>
-        </w:rPr>
-        <w:t>d</w:t>
-      </w:r>
-      <w:r>
-        <w:rPr>
-          <w:rFonts w:ascii="Times New Roman" w:hAnsi="Times New Roman" w:cs="Times New Roman"/>
-          <w:color w:val="000000" w:themeColor="text1"/>
-          <w:sz w:val="28"/>
-          <w:szCs w:val="28"/>
-        </w:rPr>
-        <w:t xml:space="preserve"> to do, to accomplished it.</w:t>
-      </w:r>
     </w:p>
     <w:p>
       <w:pPr>
-        <w:ind w:left="1440"/>
+        <w:pStyle w:val="Heading1"/>
         <w:rPr>
           <w:rFonts w:ascii="Times New Roman" w:hAnsi="Times New Roman" w:cs="Times New Roman"/>
           <w:color w:val="000000" w:themeColor="text1"/>
@@ -2228,119 +2423,76 @@
           <w:szCs w:val="40"/>
         </w:rPr>
       </w:pPr>
-    </w:p>
-    <w:p>
-      <w:pPr>
-        <w:pStyle w:val="Heading1"/>
-      </w:pPr>
-      <w:bookmarkStart w:id="6" w:name="_Toc130834640"/>
-      <w:r>
-        <w:t xml:space="preserve">7. </w:t>
-      </w:r>
-      <w:r>
-        <w:t>C</w:t>
-      </w:r>
-      <w:r>
-        <w:t>onclusion</w:t>
-      </w:r>
-      <w:bookmarkEnd w:id="6"/>
-    </w:p>
-    <w:p>
-      <w:pPr>
-        <w:ind w:left="1440"/>
+      <w:bookmarkStart w:id="7" w:name="_Toc130847286"/>
+      <w:r>
         <w:rPr>
           <w:rFonts w:ascii="Times New Roman" w:hAnsi="Times New Roman" w:cs="Times New Roman"/>
+          <w:noProof/>
           <w:color w:val="000000" w:themeColor="text1"/>
           <w:sz w:val="28"/>
           <w:szCs w:val="28"/>
         </w:rPr>
-      </w:pPr>
-      <w:r>
-        <w:rPr>
-          <w:rFonts w:ascii="Times New Roman" w:hAnsi="Times New Roman" w:cs="Times New Roman"/>
-          <w:color w:val="000000" w:themeColor="text1"/>
-          <w:sz w:val="28"/>
-          <w:szCs w:val="28"/>
-        </w:rPr>
-        <w:t>In the end, after lots of hours working over the game, we finished it. The work journey wasn’t so enjoyable, but was very interesting, we learned how to work under pressure and how to work in a team.</w:t>
-      </w:r>
-    </w:p>
-    <w:p>
-      <w:pPr>
-        <w:ind w:left="1440"/>
-        <w:rPr>
-          <w:rFonts w:ascii="Times New Roman" w:hAnsi="Times New Roman" w:cs="Times New Roman"/>
-          <w:color w:val="000000" w:themeColor="text1"/>
-          <w:sz w:val="40"/>
-          <w:szCs w:val="40"/>
-        </w:rPr>
-      </w:pPr>
-      <w:r>
-        <w:tab/>
-      </w:r>
-      <w:r>
-        <w:tab/>
-      </w:r>
-      <w:r>
-        <w:tab/>
-      </w:r>
-      <w:r>
-        <w:tab/>
-      </w:r>
-      <w:r>
-        <w:tab/>
-      </w:r>
-      <w:r>
-        <w:tab/>
-      </w:r>
-      <w:r>
-        <w:tab/>
-      </w:r>
-      <w:r>
-        <w:tab/>
-      </w:r>
-      <w:r>
-        <w:tab/>
-      </w:r>
-      <w:r>
-        <w:tab/>
-      </w:r>
-      <w:r>
-        <w:tab/>
-      </w:r>
-      <w:r>
-        <w:tab/>
-      </w:r>
-      <w:r>
-        <w:tab/>
-      </w:r>
-      <w:r>
-        <w:tab/>
-      </w:r>
-      <w:r>
-        <w:tab/>
-      </w:r>
-      <w:r>
-        <w:tab/>
-      </w:r>
-      <w:r>
-        <w:tab/>
-      </w:r>
-      <w:r>
-        <w:tab/>
-      </w:r>
-      <w:r>
-        <w:tab/>
-      </w:r>
-      <w:r>
-        <w:tab/>
-      </w:r>
-      <w:r>
-        <w:tab/>
-      </w:r>
-      <w:r>
-        <w:tab/>
-      </w:r>
+        <w:lastRenderedPageBreak/>
+        <w:drawing>
+          <wp:anchor distT="0" distB="0" distL="114300" distR="114300" simplePos="0" relativeHeight="251661312" behindDoc="0" locked="0" layoutInCell="1" allowOverlap="1" wp14:anchorId="68BC6439" wp14:editId="34870558">
+            <wp:simplePos x="0" y="0"/>
+            <wp:positionH relativeFrom="margin">
+              <wp:align>center</wp:align>
+            </wp:positionH>
+            <wp:positionV relativeFrom="paragraph">
+              <wp:posOffset>587375</wp:posOffset>
+            </wp:positionV>
+            <wp:extent cx="5010150" cy="7232015"/>
+            <wp:effectExtent l="0" t="0" r="0" b="6985"/>
+            <wp:wrapTopAndBottom/>
+            <wp:docPr id="5" name="Picture 5" descr="Chart, box and whisker chart&#10;&#10;Description automatically generated"/>
+            <wp:cNvGraphicFramePr>
+              <a:graphicFrameLocks xmlns:a="http://schemas.openxmlformats.org/drawingml/2006/main" noChangeAspect="1"/>
+            </wp:cNvGraphicFramePr>
+            <a:graphic xmlns:a="http://schemas.openxmlformats.org/drawingml/2006/main">
+              <a:graphicData uri="http://schemas.openxmlformats.org/drawingml/2006/picture">
+                <pic:pic xmlns:pic="http://schemas.openxmlformats.org/drawingml/2006/picture">
+                  <pic:nvPicPr>
+                    <pic:cNvPr id="5" name="Picture 5" descr="Chart, box and whisker chart&#10;&#10;Description automatically generated"/>
+                    <pic:cNvPicPr/>
+                  </pic:nvPicPr>
+                  <pic:blipFill>
+                    <a:blip r:embed="rId14">
+                      <a:extLst>
+                        <a:ext uri="{28A0092B-C50C-407E-A947-70E740481C1C}">
+                          <a14:useLocalDpi xmlns:a14="http://schemas.microsoft.com/office/drawing/2010/main" val="0"/>
+                        </a:ext>
+                      </a:extLst>
+                    </a:blip>
+                    <a:stretch>
+                      <a:fillRect/>
+                    </a:stretch>
+                  </pic:blipFill>
+                  <pic:spPr>
+                    <a:xfrm>
+                      <a:off x="0" y="0"/>
+                      <a:ext cx="5010150" cy="7232015"/>
+                    </a:xfrm>
+                    <a:prstGeom prst="rect">
+                      <a:avLst/>
+                    </a:prstGeom>
+                  </pic:spPr>
+                </pic:pic>
+              </a:graphicData>
+            </a:graphic>
+            <wp14:sizeRelH relativeFrom="margin">
+              <wp14:pctWidth>0</wp14:pctWidth>
+            </wp14:sizeRelH>
+            <wp14:sizeRelV relativeFrom="margin">
+              <wp14:pctHeight>0</wp14:pctHeight>
+            </wp14:sizeRelV>
+          </wp:anchor>
+        </w:drawing>
+      </w:r>
+      <w:r>
+        <w:t>8. Game diagram</w:t>
+      </w:r>
+      <w:bookmarkEnd w:id="7"/>
       <w:r>
         <w:tab/>
       </w:r>
@@ -2376,7 +2528,7 @@
       </w:r>
     </w:p>
     <w:sectPr>
-      <w:footerReference w:type="default" r:id="rId14"/>
+      <w:footerReference w:type="default" r:id="rId15"/>
       <w:pgSz w:w="12240" w:h="15840"/>
       <w:pgMar w:top="1440" w:right="1440" w:bottom="1440" w:left="1440" w:header="720" w:footer="720" w:gutter="0"/>
       <w:cols w:space="720"/>
@@ -2387,7 +2539,7 @@
 </file>
 
 <file path=word/endnotes.xml><?xml version="1.0" encoding="utf-8"?>
-<w:endnotes xmlns:wpc="http://schemas.microsoft.com/office/word/2010/wordprocessingCanvas" xmlns:cx="http://schemas.microsoft.com/office/drawing/2014/chartex" xmlns:cx1="http://schemas.microsoft.com/office/drawing/2015/9/8/chartex" xmlns:cx2="http://schemas.microsoft.com/office/drawing/2015/10/21/chartex" xmlns:cx3="http://schemas.microsoft.com/office/drawing/2016/5/9/chartex" xmlns:cx4="http://schemas.microsoft.com/office/drawing/2016/5/10/chartex" xmlns:cx5="http://schemas.microsoft.com/office/drawing/2016/5/11/chartex" xmlns:cx6="http://schemas.microsoft.com/office/drawing/2016/5/12/chartex" xmlns:cx7="http://schemas.microsoft.com/office/drawing/2016/5/13/chartex" xmlns:cx8="http://schemas.microsoft.com/office/drawing/2016/5/14/chartex" xmlns:mc="http://schemas.openxmlformats.org/markup-compatibility/2006" xmlns:aink="http://schemas.microsoft.com/office/drawing/2016/ink" xmlns:am3d="http://schemas.microsoft.com/office/drawing/2017/model3d" xmlns:o="urn:schemas-microsoft-com:office:office" xmlns:oel="http://schemas.microsoft.com/office/2019/extlst" xmlns:r="http://schemas.openxmlformats.org/officeDocument/2006/relationships" xmlns:m="http://schemas.openxmlformats.org/officeDocument/2006/math" xmlns:v="urn:schemas-microsoft-com:vml" xmlns:wp14="http://schemas.microsoft.com/office/word/2010/wordprocessingDrawing" xmlns:wp="http://schemas.openxmlformats.org/drawingml/2006/wordprocessingDrawing" xmlns:w10="urn:schemas-microsoft-com:office:word" xmlns:w="http://schemas.openxmlformats.org/wordprocessingml/2006/main" xmlns:w14="http://schemas.microsoft.com/office/word/2010/wordml" xmlns:w15="http://schemas.microsoft.com/office/word/2012/wordml" xmlns:w16cex="http://schemas.microsoft.com/office/word/2018/wordml/cex" xmlns:w16cid="http://schemas.microsoft.com/office/word/2016/wordml/cid" xmlns:w16="http://schemas.microsoft.com/office/word/2018/wordml" xmlns:w16sdtdh="http://schemas.microsoft.com/office/word/2020/wordml/sdtdatahash" xmlns:w16se="http://schemas.microsoft.com/office/word/2015/wordml/symex" xmlns:wpg="http://schemas.microsoft.com/office/word/2010/wordprocessingGroup" xmlns:wpi="http://schemas.microsoft.com/office/word/2010/wordprocessingInk" xmlns:wne="http://schemas.microsoft.com/office/word/2006/wordml" xmlns:wps="http://schemas.microsoft.com/office/word/2010/wordprocessingShape" mc:Ignorable="w14 w15 w16se w16cid w16 w16cex w16sdtdh wp14">
+<w:endnotes xmlns:wpc="http://schemas.microsoft.com/office/word/2010/wordprocessingCanvas" xmlns:cx="http://schemas.microsoft.com/office/drawing/2014/chartex" xmlns:cx1="http://schemas.microsoft.com/office/drawing/2015/9/8/chartex" xmlns:cx2="http://schemas.microsoft.com/office/drawing/2015/10/21/chartex" xmlns:cx3="http://schemas.microsoft.com/office/drawing/2016/5/9/chartex" xmlns:cx4="http://schemas.microsoft.com/office/drawing/2016/5/10/chartex" xmlns:cx5="http://schemas.microsoft.com/office/drawing/2016/5/11/chartex" xmlns:cx6="http://schemas.microsoft.com/office/drawing/2016/5/12/chartex" xmlns:cx7="http://schemas.microsoft.com/office/drawing/2016/5/13/chartex" xmlns:cx8="http://schemas.microsoft.com/office/drawing/2016/5/14/chartex" xmlns:mc="http://schemas.openxmlformats.org/markup-compatibility/2006" xmlns:aink="http://schemas.microsoft.com/office/drawing/2016/ink" xmlns:am3d="http://schemas.microsoft.com/office/drawing/2017/model3d" xmlns:o="urn:schemas-microsoft-com:office:office" xmlns:r="http://schemas.openxmlformats.org/officeDocument/2006/relationships" xmlns:m="http://schemas.openxmlformats.org/officeDocument/2006/math" xmlns:v="urn:schemas-microsoft-com:vml" xmlns:wp14="http://schemas.microsoft.com/office/word/2010/wordprocessingDrawing" xmlns:wp="http://schemas.openxmlformats.org/drawingml/2006/wordprocessingDrawing" xmlns:w10="urn:schemas-microsoft-com:office:word" xmlns:w="http://schemas.openxmlformats.org/wordprocessingml/2006/main" xmlns:w14="http://schemas.microsoft.com/office/word/2010/wordml" xmlns:w15="http://schemas.microsoft.com/office/word/2012/wordml" xmlns:w16cex="http://schemas.microsoft.com/office/word/2018/wordml/cex" xmlns:w16cid="http://schemas.microsoft.com/office/word/2016/wordml/cid" xmlns:w16="http://schemas.microsoft.com/office/word/2018/wordml" xmlns:w16se="http://schemas.microsoft.com/office/word/2015/wordml/symex" xmlns:wpg="http://schemas.microsoft.com/office/word/2010/wordprocessingGroup" xmlns:wpi="http://schemas.microsoft.com/office/word/2010/wordprocessingInk" xmlns:wne="http://schemas.microsoft.com/office/word/2006/wordml" xmlns:wps="http://schemas.microsoft.com/office/word/2010/wordprocessingShape" mc:Ignorable="w14 w15 w16se w16cid w16 w16cex wp14">
   <w:endnote w:type="separator" w:id="-1">
     <w:p>
       <w:pPr>
@@ -2412,32 +2564,48 @@
 </file>
 
 <file path=word/footer1.xml><?xml version="1.0" encoding="utf-8"?>
-<w:ftr xmlns:wpc="http://schemas.microsoft.com/office/word/2010/wordprocessingCanvas" xmlns:cx="http://schemas.microsoft.com/office/drawing/2014/chartex" xmlns:cx1="http://schemas.microsoft.com/office/drawing/2015/9/8/chartex" xmlns:cx2="http://schemas.microsoft.com/office/drawing/2015/10/21/chartex" xmlns:cx3="http://schemas.microsoft.com/office/drawing/2016/5/9/chartex" xmlns:cx4="http://schemas.microsoft.com/office/drawing/2016/5/10/chartex" xmlns:cx5="http://schemas.microsoft.com/office/drawing/2016/5/11/chartex" xmlns:cx6="http://schemas.microsoft.com/office/drawing/2016/5/12/chartex" xmlns:cx7="http://schemas.microsoft.com/office/drawing/2016/5/13/chartex" xmlns:cx8="http://schemas.microsoft.com/office/drawing/2016/5/14/chartex" xmlns:mc="http://schemas.openxmlformats.org/markup-compatibility/2006" xmlns:aink="http://schemas.microsoft.com/office/drawing/2016/ink" xmlns:am3d="http://schemas.microsoft.com/office/drawing/2017/model3d" xmlns:o="urn:schemas-microsoft-com:office:office" xmlns:oel="http://schemas.microsoft.com/office/2019/extlst" xmlns:r="http://schemas.openxmlformats.org/officeDocument/2006/relationships" xmlns:m="http://schemas.openxmlformats.org/officeDocument/2006/math" xmlns:v="urn:schemas-microsoft-com:vml" xmlns:wp14="http://schemas.microsoft.com/office/word/2010/wordprocessingDrawing" xmlns:wp="http://schemas.openxmlformats.org/drawingml/2006/wordprocessingDrawing" xmlns:w10="urn:schemas-microsoft-com:office:word" xmlns:w="http://schemas.openxmlformats.org/wordprocessingml/2006/main" xmlns:w14="http://schemas.microsoft.com/office/word/2010/wordml" xmlns:w15="http://schemas.microsoft.com/office/word/2012/wordml" xmlns:w16cex="http://schemas.microsoft.com/office/word/2018/wordml/cex" xmlns:w16cid="http://schemas.microsoft.com/office/word/2016/wordml/cid" xmlns:w16="http://schemas.microsoft.com/office/word/2018/wordml" xmlns:w16sdtdh="http://schemas.microsoft.com/office/word/2020/wordml/sdtdatahash" xmlns:w16se="http://schemas.microsoft.com/office/word/2015/wordml/symex" xmlns:wpg="http://schemas.microsoft.com/office/word/2010/wordprocessingGroup" xmlns:wpi="http://schemas.microsoft.com/office/word/2010/wordprocessingInk" xmlns:wne="http://schemas.microsoft.com/office/word/2006/wordml" xmlns:wps="http://schemas.microsoft.com/office/word/2010/wordprocessingShape" mc:Ignorable="w14 w15 w16se w16cid w16 w16cex w16sdtdh wp14">
+<w:ftr xmlns:wpc="http://schemas.microsoft.com/office/word/2010/wordprocessingCanvas" xmlns:cx="http://schemas.microsoft.com/office/drawing/2014/chartex" xmlns:cx1="http://schemas.microsoft.com/office/drawing/2015/9/8/chartex" xmlns:cx2="http://schemas.microsoft.com/office/drawing/2015/10/21/chartex" xmlns:cx3="http://schemas.microsoft.com/office/drawing/2016/5/9/chartex" xmlns:cx4="http://schemas.microsoft.com/office/drawing/2016/5/10/chartex" xmlns:cx5="http://schemas.microsoft.com/office/drawing/2016/5/11/chartex" xmlns:cx6="http://schemas.microsoft.com/office/drawing/2016/5/12/chartex" xmlns:cx7="http://schemas.microsoft.com/office/drawing/2016/5/13/chartex" xmlns:cx8="http://schemas.microsoft.com/office/drawing/2016/5/14/chartex" xmlns:mc="http://schemas.openxmlformats.org/markup-compatibility/2006" xmlns:aink="http://schemas.microsoft.com/office/drawing/2016/ink" xmlns:am3d="http://schemas.microsoft.com/office/drawing/2017/model3d" xmlns:o="urn:schemas-microsoft-com:office:office" xmlns:r="http://schemas.openxmlformats.org/officeDocument/2006/relationships" xmlns:m="http://schemas.openxmlformats.org/officeDocument/2006/math" xmlns:v="urn:schemas-microsoft-com:vml" xmlns:wp14="http://schemas.microsoft.com/office/word/2010/wordprocessingDrawing" xmlns:wp="http://schemas.openxmlformats.org/drawingml/2006/wordprocessingDrawing" xmlns:w10="urn:schemas-microsoft-com:office:word" xmlns:w="http://schemas.openxmlformats.org/wordprocessingml/2006/main" xmlns:w14="http://schemas.microsoft.com/office/word/2010/wordml" xmlns:w15="http://schemas.microsoft.com/office/word/2012/wordml" xmlns:w16cex="http://schemas.microsoft.com/office/word/2018/wordml/cex" xmlns:w16cid="http://schemas.microsoft.com/office/word/2016/wordml/cid" xmlns:w16="http://schemas.microsoft.com/office/word/2018/wordml" xmlns:w16se="http://schemas.microsoft.com/office/word/2015/wordml/symex" xmlns:wpg="http://schemas.microsoft.com/office/word/2010/wordprocessingGroup" xmlns:wpi="http://schemas.microsoft.com/office/word/2010/wordprocessingInk" xmlns:wne="http://schemas.microsoft.com/office/word/2006/wordml" xmlns:wps="http://schemas.microsoft.com/office/word/2010/wordprocessingShape" mc:Ignorable="w14 w15 w16se w16cid w16 w16cex wp14">
   <w:sdt>
     <w:sdtPr>
+      <w:rPr>
+        <w:sz w:val="24"/>
+        <w:szCs w:val="24"/>
+      </w:rPr>
       <w:id w:val="1341663238"/>
       <w:docPartObj>
         <w:docPartGallery w:val="Page Numbers (Bottom of Page)"/>
         <w:docPartUnique/>
       </w:docPartObj>
     </w:sdtPr>
+    <w:sdtEndPr/>
     <w:sdtContent>
       <w:sdt>
         <w:sdtPr>
+          <w:rPr>
+            <w:sz w:val="24"/>
+            <w:szCs w:val="24"/>
+          </w:rPr>
           <w:id w:val="-1769616900"/>
           <w:docPartObj>
             <w:docPartGallery w:val="Page Numbers (Top of Page)"/>
             <w:docPartUnique/>
           </w:docPartObj>
         </w:sdtPr>
+        <w:sdtEndPr/>
         <w:sdtContent>
           <w:p>
             <w:pPr>
               <w:pStyle w:val="Footer"/>
               <w:jc w:val="right"/>
+              <w:rPr>
+                <w:sz w:val="24"/>
+                <w:szCs w:val="24"/>
+              </w:rPr>
             </w:pPr>
             <w:r>
               <w:rPr>
+                <w:sz w:val="24"/>
+                <w:szCs w:val="24"/>
                 <w:lang w:val="en-GB"/>
               </w:rPr>
               <w:t xml:space="preserve">Page </w:t>
@@ -2455,6 +2623,8 @@
               <w:rPr>
                 <w:b/>
                 <w:bCs/>
+                <w:sz w:val="24"/>
+                <w:szCs w:val="24"/>
               </w:rPr>
               <w:instrText>PAGE</w:instrText>
             </w:r>
@@ -2471,6 +2641,8 @@
               <w:rPr>
                 <w:b/>
                 <w:bCs/>
+                <w:sz w:val="24"/>
+                <w:szCs w:val="24"/>
                 <w:lang w:val="en-GB"/>
               </w:rPr>
               <w:t>2</w:t>
@@ -2486,6 +2658,8 @@
             </w:r>
             <w:r>
               <w:rPr>
+                <w:sz w:val="24"/>
+                <w:szCs w:val="24"/>
                 <w:lang w:val="en-GB"/>
               </w:rPr>
               <w:t xml:space="preserve"> of </w:t>
@@ -2503,6 +2677,8 @@
               <w:rPr>
                 <w:b/>
                 <w:bCs/>
+                <w:sz w:val="24"/>
+                <w:szCs w:val="24"/>
               </w:rPr>
               <w:instrText>NUMPAGES</w:instrText>
             </w:r>
@@ -2519,6 +2695,8 @@
               <w:rPr>
                 <w:b/>
                 <w:bCs/>
+                <w:sz w:val="24"/>
+                <w:szCs w:val="24"/>
                 <w:lang w:val="en-GB"/>
               </w:rPr>
               <w:t>2</w:t>
@@ -2546,7 +2724,7 @@
 </file>
 
 <file path=word/footnotes.xml><?xml version="1.0" encoding="utf-8"?>
-<w:footnotes xmlns:wpc="http://schemas.microsoft.com/office/word/2010/wordprocessingCanvas" xmlns:cx="http://schemas.microsoft.com/office/drawing/2014/chartex" xmlns:cx1="http://schemas.microsoft.com/office/drawing/2015/9/8/chartex" xmlns:cx2="http://schemas.microsoft.com/office/drawing/2015/10/21/chartex" xmlns:cx3="http://schemas.microsoft.com/office/drawing/2016/5/9/chartex" xmlns:cx4="http://schemas.microsoft.com/office/drawing/2016/5/10/chartex" xmlns:cx5="http://schemas.microsoft.com/office/drawing/2016/5/11/chartex" xmlns:cx6="http://schemas.microsoft.com/office/drawing/2016/5/12/chartex" xmlns:cx7="http://schemas.microsoft.com/office/drawing/2016/5/13/chartex" xmlns:cx8="http://schemas.microsoft.com/office/drawing/2016/5/14/chartex" xmlns:mc="http://schemas.openxmlformats.org/markup-compatibility/2006" xmlns:aink="http://schemas.microsoft.com/office/drawing/2016/ink" xmlns:am3d="http://schemas.microsoft.com/office/drawing/2017/model3d" xmlns:o="urn:schemas-microsoft-com:office:office" xmlns:oel="http://schemas.microsoft.com/office/2019/extlst" xmlns:r="http://schemas.openxmlformats.org/officeDocument/2006/relationships" xmlns:m="http://schemas.openxmlformats.org/officeDocument/2006/math" xmlns:v="urn:schemas-microsoft-com:vml" xmlns:wp14="http://schemas.microsoft.com/office/word/2010/wordprocessingDrawing" xmlns:wp="http://schemas.openxmlformats.org/drawingml/2006/wordprocessingDrawing" xmlns:w10="urn:schemas-microsoft-com:office:word" xmlns:w="http://schemas.openxmlformats.org/wordprocessingml/2006/main" xmlns:w14="http://schemas.microsoft.com/office/word/2010/wordml" xmlns:w15="http://schemas.microsoft.com/office/word/2012/wordml" xmlns:w16cex="http://schemas.microsoft.com/office/word/2018/wordml/cex" xmlns:w16cid="http://schemas.microsoft.com/office/word/2016/wordml/cid" xmlns:w16="http://schemas.microsoft.com/office/word/2018/wordml" xmlns:w16sdtdh="http://schemas.microsoft.com/office/word/2020/wordml/sdtdatahash" xmlns:w16se="http://schemas.microsoft.com/office/word/2015/wordml/symex" xmlns:wpg="http://schemas.microsoft.com/office/word/2010/wordprocessingGroup" xmlns:wpi="http://schemas.microsoft.com/office/word/2010/wordprocessingInk" xmlns:wne="http://schemas.microsoft.com/office/word/2006/wordml" xmlns:wps="http://schemas.microsoft.com/office/word/2010/wordprocessingShape" mc:Ignorable="w14 w15 w16se w16cid w16 w16cex w16sdtdh wp14">
+<w:footnotes xmlns:wpc="http://schemas.microsoft.com/office/word/2010/wordprocessingCanvas" xmlns:cx="http://schemas.microsoft.com/office/drawing/2014/chartex" xmlns:cx1="http://schemas.microsoft.com/office/drawing/2015/9/8/chartex" xmlns:cx2="http://schemas.microsoft.com/office/drawing/2015/10/21/chartex" xmlns:cx3="http://schemas.microsoft.com/office/drawing/2016/5/9/chartex" xmlns:cx4="http://schemas.microsoft.com/office/drawing/2016/5/10/chartex" xmlns:cx5="http://schemas.microsoft.com/office/drawing/2016/5/11/chartex" xmlns:cx6="http://schemas.microsoft.com/office/drawing/2016/5/12/chartex" xmlns:cx7="http://schemas.microsoft.com/office/drawing/2016/5/13/chartex" xmlns:cx8="http://schemas.microsoft.com/office/drawing/2016/5/14/chartex" xmlns:mc="http://schemas.openxmlformats.org/markup-compatibility/2006" xmlns:aink="http://schemas.microsoft.com/office/drawing/2016/ink" xmlns:am3d="http://schemas.microsoft.com/office/drawing/2017/model3d" xmlns:o="urn:schemas-microsoft-com:office:office" xmlns:r="http://schemas.openxmlformats.org/officeDocument/2006/relationships" xmlns:m="http://schemas.openxmlformats.org/officeDocument/2006/math" xmlns:v="urn:schemas-microsoft-com:vml" xmlns:wp14="http://schemas.microsoft.com/office/word/2010/wordprocessingDrawing" xmlns:wp="http://schemas.openxmlformats.org/drawingml/2006/wordprocessingDrawing" xmlns:w10="urn:schemas-microsoft-com:office:word" xmlns:w="http://schemas.openxmlformats.org/wordprocessingml/2006/main" xmlns:w14="http://schemas.microsoft.com/office/word/2010/wordml" xmlns:w15="http://schemas.microsoft.com/office/word/2012/wordml" xmlns:w16cex="http://schemas.microsoft.com/office/word/2018/wordml/cex" xmlns:w16cid="http://schemas.microsoft.com/office/word/2016/wordml/cid" xmlns:w16="http://schemas.microsoft.com/office/word/2018/wordml" xmlns:w16se="http://schemas.microsoft.com/office/word/2015/wordml/symex" xmlns:wpg="http://schemas.microsoft.com/office/word/2010/wordprocessingGroup" xmlns:wpi="http://schemas.microsoft.com/office/word/2010/wordprocessingInk" xmlns:wne="http://schemas.microsoft.com/office/word/2006/wordml" xmlns:wps="http://schemas.microsoft.com/office/word/2010/wordprocessingShape" mc:Ignorable="w14 w15 w16se w16cid w16 w16cex wp14">
   <w:footnote w:type="separator" w:id="-1">
     <w:p>
       <w:pPr>
@@ -2571,8 +2749,94 @@
 </file>
 
 <file path=word/numbering.xml><?xml version="1.0" encoding="utf-8"?>
-<w:numbering xmlns:wpc="http://schemas.microsoft.com/office/word/2010/wordprocessingCanvas" xmlns:cx="http://schemas.microsoft.com/office/drawing/2014/chartex" xmlns:cx1="http://schemas.microsoft.com/office/drawing/2015/9/8/chartex" xmlns:cx2="http://schemas.microsoft.com/office/drawing/2015/10/21/chartex" xmlns:cx3="http://schemas.microsoft.com/office/drawing/2016/5/9/chartex" xmlns:cx4="http://schemas.microsoft.com/office/drawing/2016/5/10/chartex" xmlns:cx5="http://schemas.microsoft.com/office/drawing/2016/5/11/chartex" xmlns:cx6="http://schemas.microsoft.com/office/drawing/2016/5/12/chartex" xmlns:cx7="http://schemas.microsoft.com/office/drawing/2016/5/13/chartex" xmlns:cx8="http://schemas.microsoft.com/office/drawing/2016/5/14/chartex" xmlns:mc="http://schemas.openxmlformats.org/markup-compatibility/2006" xmlns:aink="http://schemas.microsoft.com/office/drawing/2016/ink" xmlns:am3d="http://schemas.microsoft.com/office/drawing/2017/model3d" xmlns:o="urn:schemas-microsoft-com:office:office" xmlns:oel="http://schemas.microsoft.com/office/2019/extlst" xmlns:r="http://schemas.openxmlformats.org/officeDocument/2006/relationships" xmlns:m="http://schemas.openxmlformats.org/officeDocument/2006/math" xmlns:v="urn:schemas-microsoft-com:vml" xmlns:wp14="http://schemas.microsoft.com/office/word/2010/wordprocessingDrawing" xmlns:wp="http://schemas.openxmlformats.org/drawingml/2006/wordprocessingDrawing" xmlns:w10="urn:schemas-microsoft-com:office:word" xmlns:w="http://schemas.openxmlformats.org/wordprocessingml/2006/main" xmlns:w14="http://schemas.microsoft.com/office/word/2010/wordml" xmlns:w15="http://schemas.microsoft.com/office/word/2012/wordml" xmlns:w16cex="http://schemas.microsoft.com/office/word/2018/wordml/cex" xmlns:w16cid="http://schemas.microsoft.com/office/word/2016/wordml/cid" xmlns:w16="http://schemas.microsoft.com/office/word/2018/wordml" xmlns:w16sdtdh="http://schemas.microsoft.com/office/word/2020/wordml/sdtdatahash" xmlns:w16se="http://schemas.microsoft.com/office/word/2015/wordml/symex" xmlns:wpg="http://schemas.microsoft.com/office/word/2010/wordprocessingGroup" xmlns:wpi="http://schemas.microsoft.com/office/word/2010/wordprocessingInk" xmlns:wne="http://schemas.microsoft.com/office/word/2006/wordml" xmlns:wps="http://schemas.microsoft.com/office/word/2010/wordprocessingShape" mc:Ignorable="w14 w15 w16se w16cid w16 w16cex w16sdtdh wp14">
+<w:numbering xmlns:wpc="http://schemas.microsoft.com/office/word/2010/wordprocessingCanvas" xmlns:cx="http://schemas.microsoft.com/office/drawing/2014/chartex" xmlns:cx1="http://schemas.microsoft.com/office/drawing/2015/9/8/chartex" xmlns:cx2="http://schemas.microsoft.com/office/drawing/2015/10/21/chartex" xmlns:cx3="http://schemas.microsoft.com/office/drawing/2016/5/9/chartex" xmlns:cx4="http://schemas.microsoft.com/office/drawing/2016/5/10/chartex" xmlns:cx5="http://schemas.microsoft.com/office/drawing/2016/5/11/chartex" xmlns:cx6="http://schemas.microsoft.com/office/drawing/2016/5/12/chartex" xmlns:cx7="http://schemas.microsoft.com/office/drawing/2016/5/13/chartex" xmlns:cx8="http://schemas.microsoft.com/office/drawing/2016/5/14/chartex" xmlns:mc="http://schemas.openxmlformats.org/markup-compatibility/2006" xmlns:aink="http://schemas.microsoft.com/office/drawing/2016/ink" xmlns:am3d="http://schemas.microsoft.com/office/drawing/2017/model3d" xmlns:o="urn:schemas-microsoft-com:office:office" xmlns:r="http://schemas.openxmlformats.org/officeDocument/2006/relationships" xmlns:m="http://schemas.openxmlformats.org/officeDocument/2006/math" xmlns:v="urn:schemas-microsoft-com:vml" xmlns:wp14="http://schemas.microsoft.com/office/word/2010/wordprocessingDrawing" xmlns:wp="http://schemas.openxmlformats.org/drawingml/2006/wordprocessingDrawing" xmlns:w10="urn:schemas-microsoft-com:office:word" xmlns:w="http://schemas.openxmlformats.org/wordprocessingml/2006/main" xmlns:w14="http://schemas.microsoft.com/office/word/2010/wordml" xmlns:w15="http://schemas.microsoft.com/office/word/2012/wordml" xmlns:w16cex="http://schemas.microsoft.com/office/word/2018/wordml/cex" xmlns:w16cid="http://schemas.microsoft.com/office/word/2016/wordml/cid" xmlns:w16="http://schemas.microsoft.com/office/word/2018/wordml" xmlns:w16se="http://schemas.microsoft.com/office/word/2015/wordml/symex" xmlns:wpg="http://schemas.microsoft.com/office/word/2010/wordprocessingGroup" xmlns:wpi="http://schemas.microsoft.com/office/word/2010/wordprocessingInk" xmlns:wne="http://schemas.microsoft.com/office/word/2006/wordml" xmlns:wps="http://schemas.microsoft.com/office/word/2010/wordprocessingShape" mc:Ignorable="w14 w15 w16se w16cid w16 w16cex wp14">
   <w:abstractNum w:abstractNumId="0" w15:restartNumberingAfterBreak="0">
+    <w:nsid w:val="0E64398F"/>
+    <w:multiLevelType w:val="hybridMultilevel"/>
+    <w:tmpl w:val="A126E176"/>
+    <w:lvl w:ilvl="0" w:tplc="0402000F">
+      <w:start w:val="1"/>
+      <w:numFmt w:val="decimal"/>
+      <w:lvlText w:val="%1."/>
+      <w:lvlJc w:val="left"/>
+      <w:pPr>
+        <w:ind w:left="360" w:hanging="360"/>
+      </w:pPr>
+    </w:lvl>
+    <w:lvl w:ilvl="1" w:tplc="04020019" w:tentative="1">
+      <w:start w:val="1"/>
+      <w:numFmt w:val="lowerLetter"/>
+      <w:lvlText w:val="%2."/>
+      <w:lvlJc w:val="left"/>
+      <w:pPr>
+        <w:ind w:left="1080" w:hanging="360"/>
+      </w:pPr>
+    </w:lvl>
+    <w:lvl w:ilvl="2" w:tplc="0402001B" w:tentative="1">
+      <w:start w:val="1"/>
+      <w:numFmt w:val="lowerRoman"/>
+      <w:lvlText w:val="%3."/>
+      <w:lvlJc w:val="right"/>
+      <w:pPr>
+        <w:ind w:left="1800" w:hanging="180"/>
+      </w:pPr>
+    </w:lvl>
+    <w:lvl w:ilvl="3" w:tplc="0402000F" w:tentative="1">
+      <w:start w:val="1"/>
+      <w:numFmt w:val="decimal"/>
+      <w:lvlText w:val="%4."/>
+      <w:lvlJc w:val="left"/>
+      <w:pPr>
+        <w:ind w:left="2520" w:hanging="360"/>
+      </w:pPr>
+    </w:lvl>
+    <w:lvl w:ilvl="4" w:tplc="04020019" w:tentative="1">
+      <w:start w:val="1"/>
+      <w:numFmt w:val="lowerLetter"/>
+      <w:lvlText w:val="%5."/>
+      <w:lvlJc w:val="left"/>
+      <w:pPr>
+        <w:ind w:left="3240" w:hanging="360"/>
+      </w:pPr>
+    </w:lvl>
+    <w:lvl w:ilvl="5" w:tplc="0402001B" w:tentative="1">
+      <w:start w:val="1"/>
+      <w:numFmt w:val="lowerRoman"/>
+      <w:lvlText w:val="%6."/>
+      <w:lvlJc w:val="right"/>
+      <w:pPr>
+        <w:ind w:left="3960" w:hanging="180"/>
+      </w:pPr>
+    </w:lvl>
+    <w:lvl w:ilvl="6" w:tplc="0402000F" w:tentative="1">
+      <w:start w:val="1"/>
+      <w:numFmt w:val="decimal"/>
+      <w:lvlText w:val="%7."/>
+      <w:lvlJc w:val="left"/>
+      <w:pPr>
+        <w:ind w:left="4680" w:hanging="360"/>
+      </w:pPr>
+    </w:lvl>
+    <w:lvl w:ilvl="7" w:tplc="04020019" w:tentative="1">
+      <w:start w:val="1"/>
+      <w:numFmt w:val="lowerLetter"/>
+      <w:lvlText w:val="%8."/>
+      <w:lvlJc w:val="left"/>
+      <w:pPr>
+        <w:ind w:left="5400" w:hanging="360"/>
+      </w:pPr>
+    </w:lvl>
+    <w:lvl w:ilvl="8" w:tplc="0402001B" w:tentative="1">
+      <w:start w:val="1"/>
+      <w:numFmt w:val="lowerRoman"/>
+      <w:lvlText w:val="%9."/>
+      <w:lvlJc w:val="right"/>
+      <w:pPr>
+        <w:ind w:left="6120" w:hanging="180"/>
+      </w:pPr>
+    </w:lvl>
+  </w:abstractNum>
+  <w:abstractNum w:abstractNumId="1" w15:restartNumberingAfterBreak="0">
     <w:nsid w:val="3549753B"/>
     <w:multiLevelType w:val="hybridMultilevel"/>
     <w:tmpl w:val="769A5EA4"/>
@@ -2686,7 +2950,7 @@
       </w:rPr>
     </w:lvl>
   </w:abstractNum>
-  <w:abstractNum w:abstractNumId="1" w15:restartNumberingAfterBreak="0">
+  <w:abstractNum w:abstractNumId="2" w15:restartNumberingAfterBreak="0">
     <w:nsid w:val="556268C1"/>
     <w:multiLevelType w:val="hybridMultilevel"/>
     <w:tmpl w:val="EB0257E2"/>
@@ -2799,17 +3063,109 @@
       </w:rPr>
     </w:lvl>
   </w:abstractNum>
-  <w:num w:numId="1" w16cid:durableId="595132687">
+  <w:abstractNum w:abstractNumId="3" w15:restartNumberingAfterBreak="0">
+    <w:nsid w:val="6B375D98"/>
+    <w:multiLevelType w:val="hybridMultilevel"/>
+    <w:tmpl w:val="93A6F5A6"/>
+    <w:lvl w:ilvl="0" w:tplc="0402000F">
+      <w:start w:val="1"/>
+      <w:numFmt w:val="decimal"/>
+      <w:lvlText w:val="%1."/>
+      <w:lvlJc w:val="left"/>
+      <w:pPr>
+        <w:ind w:left="360" w:hanging="360"/>
+      </w:pPr>
+    </w:lvl>
+    <w:lvl w:ilvl="1" w:tplc="04020019" w:tentative="1">
+      <w:start w:val="1"/>
+      <w:numFmt w:val="lowerLetter"/>
+      <w:lvlText w:val="%2."/>
+      <w:lvlJc w:val="left"/>
+      <w:pPr>
+        <w:ind w:left="1080" w:hanging="360"/>
+      </w:pPr>
+    </w:lvl>
+    <w:lvl w:ilvl="2" w:tplc="0402001B" w:tentative="1">
+      <w:start w:val="1"/>
+      <w:numFmt w:val="lowerRoman"/>
+      <w:lvlText w:val="%3."/>
+      <w:lvlJc w:val="right"/>
+      <w:pPr>
+        <w:ind w:left="1800" w:hanging="180"/>
+      </w:pPr>
+    </w:lvl>
+    <w:lvl w:ilvl="3" w:tplc="0402000F" w:tentative="1">
+      <w:start w:val="1"/>
+      <w:numFmt w:val="decimal"/>
+      <w:lvlText w:val="%4."/>
+      <w:lvlJc w:val="left"/>
+      <w:pPr>
+        <w:ind w:left="2520" w:hanging="360"/>
+      </w:pPr>
+    </w:lvl>
+    <w:lvl w:ilvl="4" w:tplc="04020019" w:tentative="1">
+      <w:start w:val="1"/>
+      <w:numFmt w:val="lowerLetter"/>
+      <w:lvlText w:val="%5."/>
+      <w:lvlJc w:val="left"/>
+      <w:pPr>
+        <w:ind w:left="3240" w:hanging="360"/>
+      </w:pPr>
+    </w:lvl>
+    <w:lvl w:ilvl="5" w:tplc="0402001B" w:tentative="1">
+      <w:start w:val="1"/>
+      <w:numFmt w:val="lowerRoman"/>
+      <w:lvlText w:val="%6."/>
+      <w:lvlJc w:val="right"/>
+      <w:pPr>
+        <w:ind w:left="3960" w:hanging="180"/>
+      </w:pPr>
+    </w:lvl>
+    <w:lvl w:ilvl="6" w:tplc="0402000F" w:tentative="1">
+      <w:start w:val="1"/>
+      <w:numFmt w:val="decimal"/>
+      <w:lvlText w:val="%7."/>
+      <w:lvlJc w:val="left"/>
+      <w:pPr>
+        <w:ind w:left="4680" w:hanging="360"/>
+      </w:pPr>
+    </w:lvl>
+    <w:lvl w:ilvl="7" w:tplc="04020019" w:tentative="1">
+      <w:start w:val="1"/>
+      <w:numFmt w:val="lowerLetter"/>
+      <w:lvlText w:val="%8."/>
+      <w:lvlJc w:val="left"/>
+      <w:pPr>
+        <w:ind w:left="5400" w:hanging="360"/>
+      </w:pPr>
+    </w:lvl>
+    <w:lvl w:ilvl="8" w:tplc="0402001B" w:tentative="1">
+      <w:start w:val="1"/>
+      <w:numFmt w:val="lowerRoman"/>
+      <w:lvlText w:val="%9."/>
+      <w:lvlJc w:val="right"/>
+      <w:pPr>
+        <w:ind w:left="6120" w:hanging="180"/>
+      </w:pPr>
+    </w:lvl>
+  </w:abstractNum>
+  <w:num w:numId="1">
+    <w:abstractNumId w:val="2"/>
+  </w:num>
+  <w:num w:numId="2">
     <w:abstractNumId w:val="1"/>
   </w:num>
-  <w:num w:numId="2" w16cid:durableId="894201918">
+  <w:num w:numId="3">
     <w:abstractNumId w:val="0"/>
+  </w:num>
+  <w:num w:numId="4">
+    <w:abstractNumId w:val="3"/>
   </w:num>
 </w:numbering>
 </file>
 
 <file path=word/styles.xml><?xml version="1.0" encoding="utf-8"?>
-<w:styles xmlns:mc="http://schemas.openxmlformats.org/markup-compatibility/2006" xmlns:r="http://schemas.openxmlformats.org/officeDocument/2006/relationships" xmlns:w="http://schemas.openxmlformats.org/wordprocessingml/2006/main" xmlns:w14="http://schemas.microsoft.com/office/word/2010/wordml" xmlns:w15="http://schemas.microsoft.com/office/word/2012/wordml" xmlns:w16cex="http://schemas.microsoft.com/office/word/2018/wordml/cex" xmlns:w16cid="http://schemas.microsoft.com/office/word/2016/wordml/cid" xmlns:w16="http://schemas.microsoft.com/office/word/2018/wordml" xmlns:w16sdtdh="http://schemas.microsoft.com/office/word/2020/wordml/sdtdatahash" xmlns:w16se="http://schemas.microsoft.com/office/word/2015/wordml/symex" mc:Ignorable="w14 w15 w16se w16cid w16 w16cex w16sdtdh">
+<w:styles xmlns:mc="http://schemas.openxmlformats.org/markup-compatibility/2006" xmlns:r="http://schemas.openxmlformats.org/officeDocument/2006/relationships" xmlns:w="http://schemas.openxmlformats.org/wordprocessingml/2006/main" xmlns:w14="http://schemas.microsoft.com/office/word/2010/wordml" xmlns:w15="http://schemas.microsoft.com/office/word/2012/wordml" xmlns:w16cex="http://schemas.microsoft.com/office/word/2018/wordml/cex" xmlns:w16cid="http://schemas.microsoft.com/office/word/2016/wordml/cid" xmlns:w16="http://schemas.microsoft.com/office/word/2018/wordml" xmlns:w16se="http://schemas.microsoft.com/office/word/2015/wordml/symex" mc:Ignorable="w14 w15 w16se w16cid w16 w16cex">
   <w:docDefaults>
     <w:rPrDefault>
       <w:rPr>

</xml_diff>